<commit_message>
hw3: add binary file; add sample midterm
</commit_message>
<xml_diff>
--- a/hw3/report/hw3-report.docx
+++ b/hw3/report/hw3-report.docx
@@ -22,24 +22,12 @@
       <w:r>
         <w:t>&lt;</w:t>
       </w:r>
-      <w:hyperlink r:id="rId6" w:history="1">
+      <w:hyperlink r:id="rId7" w:history="1">
         <w:r>
           <w:rPr>
             <w:rStyle w:val="Hyperlink"/>
           </w:rPr>
-          <w:t>zh</w:t>
-        </w:r>
-        <w:r>
-          <w:rPr>
-            <w:rStyle w:val="Hyperlink"/>
-          </w:rPr>
-          <w:t>e</w:t>
-        </w:r>
-        <w:r>
-          <w:rPr>
-            <w:rStyle w:val="Hyperlink"/>
-          </w:rPr>
-          <w:t>hao@cs.ucla.edu</w:t>
+          <w:t>zhehao@cs.ucla.edu</w:t>
         </w:r>
       </w:hyperlink>
       <w:r>
@@ -103,31 +91,7 @@
     </w:p>
     <w:p>
       <w:r>
-        <w:t>In this assignment we implemented “Unsynchronized”, “</w:t>
-      </w:r>
-      <w:proofErr w:type="spellStart"/>
-      <w:r>
-        <w:t>BetterSorry</w:t>
-      </w:r>
-      <w:proofErr w:type="spellEnd"/>
-      <w:r>
-        <w:t>”, “</w:t>
-      </w:r>
-      <w:proofErr w:type="spellStart"/>
-      <w:r>
-        <w:t>GetNSet</w:t>
-      </w:r>
-      <w:proofErr w:type="spellEnd"/>
-      <w:r>
-        <w:t>”, and “</w:t>
-      </w:r>
-      <w:proofErr w:type="spellStart"/>
-      <w:r>
-        <w:t>BetterSafe</w:t>
-      </w:r>
-      <w:proofErr w:type="spellEnd"/>
-      <w:r>
-        <w:t xml:space="preserve">” models for testing Java shared memory performance races. </w:t>
+        <w:t xml:space="preserve">In this assignment we implemented “Unsynchronized”, “BetterSorry”, “GetNSet”, and “BetterSafe” models for testing Java shared memory performance races. </w:t>
       </w:r>
     </w:p>
     <w:p>
@@ -161,7 +125,7 @@
                     </pic:cNvPicPr>
                   </pic:nvPicPr>
                   <pic:blipFill>
-                    <a:blip r:embed="rId7">
+                    <a:blip r:embed="rId8">
                       <a:extLst>
                         <a:ext uri="{28A0092B-C50C-407E-A947-70E740481C1C}">
                           <a14:useLocalDpi xmlns:a14="http://schemas.microsoft.com/office/drawing/2010/main" val="0"/>
@@ -227,6 +191,11 @@
       </w:r>
     </w:p>
     <w:p>
+      <w:pPr>
+        <w:jc w:val="center"/>
+      </w:pPr>
+    </w:p>
+    <w:p>
       <w:r>
         <w:t xml:space="preserve">Another problematic scenario is b) values in the shared memory can fall below the lower bound, </w:t>
       </w:r>
@@ -237,358 +206,489 @@
         <w:t xml:space="preserve"> go beyond the upper bound, if multiple threads passed the boundary check before any of them writes the incre</w:t>
       </w:r>
       <w:r>
-        <w:t>mented or decremented value. Here we introduced an arbitrary timeout to make sure program exits</w:t>
+        <w:t xml:space="preserve">mented or decremented value. </w:t>
+      </w:r>
+      <w:r>
+        <w:t>The program may enter a dead loop if all elements are at the boundaries, or beyond them, so</w:t>
+      </w:r>
+      <w:r>
+        <w:t xml:space="preserve"> we introduced an arbitrary timeout to make sure </w:t>
+      </w:r>
+      <w:r>
+        <w:t xml:space="preserve">the </w:t>
+      </w:r>
+      <w:r>
+        <w:t>program exits</w:t>
       </w:r>
       <w:r>
         <w:t>.</w:t>
       </w:r>
+    </w:p>
+    <w:p/>
+    <w:p>
+      <w:r>
+        <w:t xml:space="preserve">The unsynchronized implementation suffers from </w:t>
+      </w:r>
+      <w:r>
+        <w:t>a)</w:t>
+      </w:r>
+      <w:r>
+        <w:t>, and</w:t>
+      </w:r>
+      <w:r>
+        <w:t xml:space="preserve"> we can hardly maintain 50% reliability with 4 threads and </w:t>
+      </w:r>
+      <w:r>
+        <w:t xml:space="preserve">100 </w:t>
+      </w:r>
+      <w:r>
+        <w:t xml:space="preserve">transitions; </w:t>
+      </w:r>
+      <w:r>
+        <w:t>b) also occurs frequently, with the chance of successful execution getting higher as larger upper limits are given.</w:t>
+      </w:r>
+    </w:p>
+    <w:p/>
+    <w:p>
+      <w:r>
+        <w:t xml:space="preserve">Our GetNSet implementation uses AtomicIntegerArray, which guarantees data race as described in scenario a) would not happen. Scenario b) could still happen. Interestingly, b) happens more often in large number of threads, low amount </w:t>
+      </w:r>
+      <w:r>
+        <w:t>of transitions</w:t>
+      </w:r>
+      <w:r>
+        <w:t xml:space="preserve"> cases. (e.g.</w:t>
+      </w:r>
+      <w:r>
+        <w:t xml:space="preserve"> 16 threads, 30 transitions)</w:t>
+      </w:r>
+    </w:p>
+    <w:p/>
+    <w:p>
+      <w:r>
+        <w:t xml:space="preserve">The BestSafe implementation uses ReentrantLock, which is usually </w:t>
+      </w:r>
+      <w:r>
+        <w:t>considered</w:t>
+      </w:r>
+      <w:r>
+        <w:t xml:space="preserve"> as a more </w:t>
+      </w:r>
+      <w:r>
+        <w:t>flexible</w:t>
+      </w:r>
+      <w:r>
+        <w:t xml:space="preserve"> synchronization </w:t>
+      </w:r>
+      <w:r>
+        <w:t>method</w:t>
+      </w:r>
+      <w:r>
+        <w:t xml:space="preserve"> than Synchronized</w:t>
+      </w:r>
+      <w:r>
+        <w:t>.</w:t>
+      </w:r>
+      <w:r>
+        <w:t xml:space="preserve"> By locking the increment and decrement operations, we can guarantee that scenario a) wouldn’t appear. And by add</w:t>
+      </w:r>
+      <w:r>
+        <w:t>ing</w:t>
+      </w:r>
+      <w:r>
+        <w:t xml:space="preserve"> the boundary condition ch</w:t>
+      </w:r>
+      <w:r>
+        <w:t>eck into this critical section</w:t>
+      </w:r>
+      <w:r>
+        <w:t xml:space="preserve">, </w:t>
+      </w:r>
+      <w:r>
+        <w:t xml:space="preserve">we can guarantee that b) wouldn’t happen either. </w:t>
+      </w:r>
+      <w:r>
+        <w:t xml:space="preserve">Thus we have 100% reliability. </w:t>
+      </w:r>
+    </w:p>
+    <w:p>
+      <w:r>
+        <w:lastRenderedPageBreak/>
+        <w:t xml:space="preserve">BestSafe </w:t>
+      </w:r>
+      <w:r>
+        <w:t xml:space="preserve">outperforms Synchronized model </w:t>
+      </w:r>
+      <w:r>
+        <w:t>in higher contention rate</w:t>
+      </w:r>
+      <w:r>
+        <w:t xml:space="preserve"> scena</w:t>
+      </w:r>
+      <w:r>
+        <w:t xml:space="preserve">rios, </w:t>
+      </w:r>
+      <w:r>
+        <w:t xml:space="preserve">with the possible reason being that </w:t>
+      </w:r>
+      <w:r>
+        <w:t xml:space="preserve">the </w:t>
+      </w:r>
+      <w:r>
+        <w:t>ReentrantLock has a smaller scope</w:t>
+      </w:r>
+      <w:r>
+        <w:t>, and a lighter-weight</w:t>
+      </w:r>
+      <w:r>
+        <w:t xml:space="preserve"> internal</w:t>
+      </w:r>
+      <w:r>
+        <w:t xml:space="preserve"> implementation than </w:t>
+      </w:r>
+      <w:r>
+        <w:t xml:space="preserve">the </w:t>
+      </w:r>
+      <w:r>
+        <w:t>synchronized keyword.</w:t>
+      </w:r>
+    </w:p>
+    <w:p/>
+    <w:p>
+      <w:r>
+        <w:t xml:space="preserve">Our BestSorry implementation creates an AtomicInteger before increment and decrement, to guarantee that these operations are atomic. </w:t>
+      </w:r>
+    </w:p>
+    <w:p>
+      <w:r>
+        <w:t>Similar as GetNSet, scenario a) won’t happen, while b) may still happen;</w:t>
+      </w:r>
+      <w:r>
+        <w:t xml:space="preserve"> Thus we consider this approach not 100% reliable, though </w:t>
+      </w:r>
+      <w:r>
+        <w:t>much better than Unsynchronized.</w:t>
+      </w:r>
+      <w:r>
+        <w:t xml:space="preserve"> (8 threads 20 transitions has ~5% chance of overflowing)</w:t>
+      </w:r>
+    </w:p>
+    <w:p>
+      <w:r>
+        <w:t>T</w:t>
+      </w:r>
+      <w:r>
+        <w:t xml:space="preserve">he performance is similar with GetNSet in general, and slightly better in low contention scenarios. </w:t>
+      </w:r>
+      <w:r>
+        <w:t xml:space="preserve">It outperforms BetterSafe in a high contention environment, </w:t>
+      </w:r>
+      <w:r>
+        <w:t xml:space="preserve">potentially </w:t>
+      </w:r>
+      <w:r>
+        <w:t>because AtomicInteger utilizes lock-free concurrency facilities from the hardware.</w:t>
+      </w:r>
       <w:r>
         <w:t xml:space="preserve"> </w:t>
       </w:r>
     </w:p>
+    <w:p>
+      <w:r>
+        <w:t xml:space="preserve">An interesting observation is that BestSorry’s reliability </w:t>
+      </w:r>
+      <w:r>
+        <w:t xml:space="preserve">drops as thread number increases and </w:t>
+      </w:r>
+      <w:r>
+        <w:t>transition number decreases</w:t>
+      </w:r>
+      <w:r>
+        <w:t>. Also,</w:t>
+      </w:r>
+      <w:r>
+        <w:t xml:space="preserve"> under the test scenarios listed in the appendix,</w:t>
+      </w:r>
+      <w:r>
+        <w:t xml:space="preserve"> a</w:t>
+      </w:r>
+      <w:r>
+        <w:t>n array of AtomicInteger performs worse than allocating AtomicInteger when swap is called.</w:t>
+      </w:r>
+    </w:p>
     <w:p/>
     <w:p>
       <w:r>
-        <w:t xml:space="preserve">The unsynchronized implementation suffers badly from </w:t>
-      </w:r>
-      <w:r>
-        <w:t>a)</w:t>
-      </w:r>
-      <w:r>
-        <w:t>, and</w:t>
-      </w:r>
-      <w:r>
-        <w:t xml:space="preserve"> we can hardly maintain 50% reliability with 4 threads and </w:t>
-      </w:r>
-      <w:r>
-        <w:t xml:space="preserve">100 </w:t>
-      </w:r>
-      <w:r>
-        <w:t xml:space="preserve">transitions; </w:t>
-      </w:r>
-      <w:r>
-        <w:t>b) also occurs frequently, with the chance of successful execution getting higher as larger upper limits are given.</w:t>
+        <w:t>It is worth mentioning that the test results in this assignment are</w:t>
+      </w:r>
+      <w:r>
+        <w:t xml:space="preserve"> also</w:t>
+      </w:r>
+      <w:r>
+        <w:t xml:space="preserve"> subject to </w:t>
+      </w:r>
+    </w:p>
+    <w:p>
+      <w:pPr>
+        <w:pStyle w:val="ListParagraph"/>
+        <w:numPr>
+          <w:ilvl w:val="0"/>
+          <w:numId w:val="1"/>
+        </w:numPr>
+      </w:pPr>
+      <w:r>
+        <w:t>Time used in picking two random values that can swap. F</w:t>
+      </w:r>
+      <w:r>
+        <w:t xml:space="preserve">or all models, especially those </w:t>
+      </w:r>
+      <w:r>
+        <w:t xml:space="preserve">that are not 100% reliable, “picking time” </w:t>
+      </w:r>
+      <w:r>
+        <w:t xml:space="preserve">may </w:t>
+      </w:r>
+      <w:r>
+        <w:t xml:space="preserve">have a large variance because of </w:t>
+      </w:r>
+      <w:r>
+        <w:t xml:space="preserve">the </w:t>
+      </w:r>
+      <w:r>
+        <w:t>random numbers chosen, and</w:t>
+      </w:r>
+      <w:r>
+        <w:t xml:space="preserve"> CPU’s</w:t>
+      </w:r>
+      <w:r>
+        <w:t xml:space="preserve"> execution scheduling of our multiple threads</w:t>
+      </w:r>
+      <w:r>
+        <w:t>.</w:t>
+      </w:r>
+    </w:p>
+    <w:p>
+      <w:pPr>
+        <w:pStyle w:val="ListParagraph"/>
+        <w:numPr>
+          <w:ilvl w:val="0"/>
+          <w:numId w:val="1"/>
+        </w:numPr>
+      </w:pPr>
+      <w:r>
+        <w:t>Java version</w:t>
+      </w:r>
+      <w:r>
+        <w:t>,</w:t>
+      </w:r>
+      <w:r>
+        <w:t xml:space="preserve"> as compile time code optimization, and JIT’s runtime</w:t>
+      </w:r>
+      <w:r>
+        <w:t xml:space="preserve"> optimization may be different.</w:t>
+      </w:r>
+    </w:p>
+    <w:p>
+      <w:pPr>
+        <w:pStyle w:val="ListParagraph"/>
+        <w:numPr>
+          <w:ilvl w:val="0"/>
+          <w:numId w:val="1"/>
+        </w:numPr>
+      </w:pPr>
+      <w:r>
+        <w:t>T</w:t>
+      </w:r>
+      <w:r>
+        <w:t>he hardware architecture may also influence the test result</w:t>
+      </w:r>
+      <w:r>
+        <w:t xml:space="preserve">s, as machine code optimization, and hardware’s </w:t>
+      </w:r>
+      <w:r>
+        <w:t xml:space="preserve">high-level features may be </w:t>
+      </w:r>
+      <w:r>
+        <w:t>different</w:t>
+      </w:r>
+      <w:r>
+        <w:t>.</w:t>
       </w:r>
     </w:p>
     <w:p/>
     <w:p>
       <w:r>
-        <w:t xml:space="preserve">Our </w:t>
-      </w:r>
-      <w:proofErr w:type="spellStart"/>
-      <w:r>
-        <w:t>GetNSet</w:t>
-      </w:r>
-      <w:proofErr w:type="spellEnd"/>
-      <w:r>
-        <w:t xml:space="preserve"> implementation uses </w:t>
-      </w:r>
-      <w:proofErr w:type="spellStart"/>
-      <w:r>
-        <w:t>AtomicIntegerArray</w:t>
-      </w:r>
-      <w:proofErr w:type="spellEnd"/>
-      <w:r>
-        <w:t xml:space="preserve">, which guarantees data race as described in scenario a) would not happen. Scenario b) could still happen, thus reliability is close to, but not 100%. Interestingly, b) happens more often in large number of threads, low amount </w:t>
-      </w:r>
-      <w:r>
-        <w:t>of transitions</w:t>
-      </w:r>
-      <w:r>
-        <w:t xml:space="preserve"> cases. (</w:t>
-      </w:r>
-      <w:proofErr w:type="gramStart"/>
-      <w:r>
-        <w:t>e</w:t>
-      </w:r>
-      <w:proofErr w:type="gramEnd"/>
-      <w:r>
-        <w:t>.g.</w:t>
-      </w:r>
-      <w:r>
-        <w:t xml:space="preserve"> 16 threads, 30 transitions)</w:t>
+        <w:t>W</w:t>
+      </w:r>
+      <w:r>
+        <w:t xml:space="preserve">e provide the </w:t>
+      </w:r>
+      <w:r>
+        <w:t>initial performance measurement</w:t>
+      </w:r>
+      <w:r>
+        <w:t xml:space="preserve"> and analysis</w:t>
+      </w:r>
+      <w:r>
+        <w:t xml:space="preserve"> of the 5 models under different scenarios</w:t>
+      </w:r>
+      <w:r>
+        <w:t xml:space="preserve"> in the appendix. </w:t>
+      </w:r>
+      <w:r>
+        <w:t xml:space="preserve">The </w:t>
+      </w:r>
+      <w:r>
+        <w:t>initial</w:t>
+      </w:r>
+      <w:bookmarkStart w:id="0" w:name="_GoBack"/>
+      <w:bookmarkEnd w:id="0"/>
+      <w:r>
+        <w:t xml:space="preserve"> test results with statistics (average, as well as standard deviation, max and min) </w:t>
+      </w:r>
+      <w:r>
+        <w:t>are</w:t>
+      </w:r>
+      <w:r>
+        <w:t xml:space="preserve"> shown </w:t>
+      </w:r>
+      <w:hyperlink r:id="rId9" w:history="1">
+        <w:r>
+          <w:rPr>
+            <w:rStyle w:val="Hyperlink"/>
+          </w:rPr>
+          <w:t>here</w:t>
+        </w:r>
+      </w:hyperlink>
+      <w:r>
+        <w:t xml:space="preserve"> </w:t>
+      </w:r>
+      <w:r>
+        <w:t>(</w:t>
+      </w:r>
+      <w:hyperlink r:id="rId10" w:history="1">
+        <w:r>
+          <w:rPr>
+            <w:rStyle w:val="Hyperlink"/>
+          </w:rPr>
+          <w:t>https://docs.google.com/spreadsh</w:t>
+        </w:r>
+        <w:r>
+          <w:rPr>
+            <w:rStyle w:val="Hyperlink"/>
+          </w:rPr>
+          <w:t>e</w:t>
+        </w:r>
+        <w:r>
+          <w:rPr>
+            <w:rStyle w:val="Hyperlink"/>
+          </w:rPr>
+          <w:t>ets/d/1OGH-9k8wBQ3WAVNs2_Sat6FSs5d8QiAtKaGBxd8zNnI/edit?usp=sharing</w:t>
+        </w:r>
+      </w:hyperlink>
+      <w:r>
+        <w:t>).</w:t>
+      </w:r>
+      <w:r>
+        <w:t xml:space="preserve"> (in several sheets</w:t>
+      </w:r>
+      <w:r>
+        <w:t xml:space="preserve"> each with </w:t>
+      </w:r>
+      <w:r>
+        <w:t xml:space="preserve">different </w:t>
+      </w:r>
+      <w:r>
+        <w:t>controlled variables</w:t>
+      </w:r>
+      <w:r>
+        <w:t>.</w:t>
+      </w:r>
+      <w:r>
+        <w:t>)</w:t>
+      </w:r>
+    </w:p>
+    <w:p>
+      <w:r>
+        <w:t>A test script is used for automating tests under different scenarios.</w:t>
+      </w:r>
+    </w:p>
+    <w:p>
+      <w:r>
+        <w:br w:type="page"/>
+      </w:r>
+    </w:p>
+    <w:p>
+      <w:pPr>
+        <w:pStyle w:val="Heading4"/>
+      </w:pPr>
+      <w:r>
+        <w:t>Appendix</w:t>
+      </w:r>
+    </w:p>
+    <w:p>
+      <w:r>
+        <w:t>(</w:t>
+      </w:r>
+      <w:r>
+        <w:t xml:space="preserve">Unsynchronized model has a very low reliability under any of the test scenarios below, and </w:t>
+      </w:r>
+      <w:r>
+        <w:t>is often terminated by the arbitrary timeout. Thus we don’t show Unsynchronized</w:t>
+      </w:r>
+      <w:r>
+        <w:t xml:space="preserve"> in our results.)</w:t>
       </w:r>
     </w:p>
     <w:p/>
     <w:p>
       <w:r>
-        <w:t xml:space="preserve">The </w:t>
-      </w:r>
-      <w:proofErr w:type="spellStart"/>
-      <w:r>
-        <w:t>BestSafe</w:t>
-      </w:r>
-      <w:proofErr w:type="spellEnd"/>
-      <w:r>
-        <w:t xml:space="preserve"> implementation uses </w:t>
-      </w:r>
-      <w:proofErr w:type="spellStart"/>
-      <w:r>
-        <w:t>ReentrantLock</w:t>
-      </w:r>
-      <w:proofErr w:type="spellEnd"/>
-      <w:r>
-        <w:t xml:space="preserve">, which is usually </w:t>
-      </w:r>
-      <w:r>
-        <w:t>considered</w:t>
-      </w:r>
-      <w:r>
-        <w:t xml:space="preserve"> as a more </w:t>
-      </w:r>
-      <w:r>
-        <w:t>flexible</w:t>
-      </w:r>
-      <w:r>
-        <w:t xml:space="preserve"> synchronization </w:t>
-      </w:r>
-      <w:r>
-        <w:t>method</w:t>
-      </w:r>
-      <w:r>
-        <w:t xml:space="preserve"> than Synchronized</w:t>
-      </w:r>
-      <w:r>
-        <w:t>.</w:t>
-      </w:r>
-      <w:r>
-        <w:t xml:space="preserve"> By locking the increment and decrement operations, we can guarantee that scenario a) wouldn’t appear. And by add</w:t>
-      </w:r>
-      <w:r>
-        <w:t>ing</w:t>
-      </w:r>
-      <w:r>
-        <w:t xml:space="preserve"> the boundary condition ch</w:t>
-      </w:r>
-      <w:r>
-        <w:t>eck into this critical section</w:t>
-      </w:r>
-      <w:r>
-        <w:t xml:space="preserve">, </w:t>
-      </w:r>
-      <w:r>
-        <w:t xml:space="preserve">we can guarantee that b) wouldn’t happen either. </w:t>
-      </w:r>
-      <w:r>
-        <w:t xml:space="preserve">Thus we have 100% reliability. </w:t>
-      </w:r>
-    </w:p>
-    <w:p>
-      <w:proofErr w:type="spellStart"/>
-      <w:r>
-        <w:t>BestSafe</w:t>
-      </w:r>
-      <w:proofErr w:type="spellEnd"/>
+        <w:t>T</w:t>
+      </w:r>
+      <w:r>
+        <w:t xml:space="preserve">ests </w:t>
+      </w:r>
+      <w:r>
+        <w:t>are carried out with an array of size 5</w:t>
+      </w:r>
+      <w:r>
+        <w:t xml:space="preserve"> and</w:t>
+      </w:r>
+      <w:r>
+        <w:t xml:space="preserve"> maximum</w:t>
+      </w:r>
+      <w:r>
+        <w:t xml:space="preserve"> value</w:t>
+      </w:r>
       <w:r>
         <w:t xml:space="preserve"> </w:t>
       </w:r>
       <w:r>
-        <w:t xml:space="preserve">outperforms Synchronized model </w:t>
-      </w:r>
-      <w:r>
-        <w:t>in higher contention rate</w:t>
-      </w:r>
-      <w:r>
-        <w:t xml:space="preserve"> scena</w:t>
-      </w:r>
-      <w:r>
-        <w:t xml:space="preserve">rios, </w:t>
-      </w:r>
-      <w:r>
-        <w:t xml:space="preserve">with the possible reason being that </w:t>
+        <w:t>of</w:t>
+      </w:r>
+      <w:r>
+        <w:t xml:space="preserve"> 100. The average time per transaction comes from </w:t>
       </w:r>
       <w:r>
         <w:t xml:space="preserve">the </w:t>
       </w:r>
-      <w:proofErr w:type="spellStart"/>
-      <w:r>
-        <w:t>ReentrantLock</w:t>
-      </w:r>
-      <w:proofErr w:type="spellEnd"/>
-      <w:r>
-        <w:t xml:space="preserve"> has a smaller scope</w:t>
-      </w:r>
-      <w:r>
-        <w:t>, and a lighter-weight</w:t>
-      </w:r>
-      <w:r>
-        <w:t xml:space="preserve"> internal</w:t>
-      </w:r>
-      <w:r>
-        <w:t xml:space="preserve"> implementation than </w:t>
-      </w:r>
-      <w:r>
-        <w:t xml:space="preserve">the </w:t>
-      </w:r>
-      <w:r>
-        <w:t>synchronized keyword.</w:t>
+      <w:r>
+        <w:t>time measured in 20 sequential executions.</w:t>
+      </w:r>
+      <w:r>
+        <w:t xml:space="preserve"> These tests have 16 threads at most, to avoid frequent context switching in the 8-core, 16-hyperthreading CPU in the test environment.</w:t>
       </w:r>
     </w:p>
     <w:p/>
     <w:p>
       <w:r>
-        <w:t xml:space="preserve">Our </w:t>
-      </w:r>
-      <w:proofErr w:type="spellStart"/>
-      <w:r>
-        <w:t>BestSorry</w:t>
-      </w:r>
-      <w:proofErr w:type="spellEnd"/>
-      <w:r>
-        <w:t xml:space="preserve"> implementation creates an </w:t>
-      </w:r>
-      <w:proofErr w:type="spellStart"/>
-      <w:r>
-        <w:t>AtomicInteger</w:t>
-      </w:r>
-      <w:proofErr w:type="spellEnd"/>
-      <w:r>
-        <w:t xml:space="preserve"> before increment and decrement, to guarantee that these operations are atomic. </w:t>
-      </w:r>
-    </w:p>
-    <w:p>
-      <w:r>
-        <w:t xml:space="preserve">Similar as </w:t>
-      </w:r>
-      <w:proofErr w:type="spellStart"/>
-      <w:r>
-        <w:t>GetNSet</w:t>
-      </w:r>
-      <w:proofErr w:type="spellEnd"/>
-      <w:r>
-        <w:t xml:space="preserve">, scenario a) won’t happen, while </w:t>
-      </w:r>
-      <w:proofErr w:type="gramStart"/>
-      <w:r>
-        <w:t>b) may</w:t>
-      </w:r>
-      <w:proofErr w:type="gramEnd"/>
-      <w:r>
-        <w:t xml:space="preserve"> still happen;</w:t>
-      </w:r>
-      <w:r>
-        <w:t xml:space="preserve"> Thus we consider this approach not 100% reliable, though </w:t>
-      </w:r>
-      <w:r>
-        <w:t>much better than Unsynchronized.</w:t>
-      </w:r>
-      <w:r>
-        <w:t xml:space="preserve"> (8 threads 20 transitions has ~5% chance of overflowing)</w:t>
-      </w:r>
-    </w:p>
-    <w:p>
-      <w:r>
-        <w:t>T</w:t>
-      </w:r>
-      <w:r>
-        <w:t xml:space="preserve">he performance is similar with GetNSet in general, and slightly better in low contention scenarios. </w:t>
-      </w:r>
-      <w:r>
-        <w:t xml:space="preserve">It outperforms </w:t>
-      </w:r>
-      <w:proofErr w:type="spellStart"/>
-      <w:r>
-        <w:t>BetterSafe</w:t>
-      </w:r>
-      <w:proofErr w:type="spellEnd"/>
-      <w:r>
-        <w:t xml:space="preserve"> in a high contention environment, </w:t>
-      </w:r>
-      <w:r>
-        <w:t xml:space="preserve">potentially </w:t>
-      </w:r>
-      <w:r>
-        <w:t xml:space="preserve">because </w:t>
-      </w:r>
-      <w:proofErr w:type="spellStart"/>
-      <w:r>
-        <w:t>AtomicInteger</w:t>
-      </w:r>
-      <w:proofErr w:type="spellEnd"/>
-      <w:r>
-        <w:t xml:space="preserve"> utilizes lock-free concurrency facilities from the hardware.</w:t>
-      </w:r>
-    </w:p>
-    <w:p>
-      <w:r>
-        <w:t xml:space="preserve">Interestingly, </w:t>
-      </w:r>
-      <w:r>
-        <w:t xml:space="preserve">reliability drops as thread number increases and </w:t>
-      </w:r>
-      <w:r>
-        <w:t>transition number decreases</w:t>
-      </w:r>
-      <w:r>
-        <w:t>. Also, a</w:t>
-      </w:r>
-      <w:r>
-        <w:t xml:space="preserve">n array of </w:t>
-      </w:r>
-      <w:proofErr w:type="spellStart"/>
-      <w:r>
-        <w:t>AtomicInteger</w:t>
-      </w:r>
-      <w:proofErr w:type="spellEnd"/>
-      <w:r>
-        <w:t xml:space="preserve"> performs worse than allocating </w:t>
-      </w:r>
-      <w:proofErr w:type="spellStart"/>
-      <w:r>
-        <w:t>AtomicInteger</w:t>
-      </w:r>
-      <w:proofErr w:type="spellEnd"/>
-      <w:r>
-        <w:t xml:space="preserve"> when swap is called.</w:t>
-      </w:r>
-    </w:p>
-    <w:p/>
-    <w:p>
-      <w:r>
-        <w:t>It is worth mentioning that the test results in this assignment are subject to Java version, as compile time code optimization, and JIT’s runtime optimization may be different. In addition to this, the hardware architecture may also influence the test results, as machine code optimization may be different, and different high-level features may be provided.</w:t>
-      </w:r>
-    </w:p>
-    <w:p>
-      <w:r>
-        <w:t xml:space="preserve">Here we provide the </w:t>
-      </w:r>
-      <w:r>
-        <w:t>i</w:t>
-      </w:r>
-      <w:r>
-        <w:t>nitial performance measurement of the 5 models under different scenarios</w:t>
-      </w:r>
-      <w:r>
-        <w:t xml:space="preserve"> in the appendix. A test script is used for automating tests under different scenarios.</w:t>
-      </w:r>
-    </w:p>
-    <w:p/>
-    <w:p>
-      <w:r>
         <w:rPr>
-          <w:u w:val="single"/>
+          <w:noProof/>
         </w:rPr>
-        <w:t xml:space="preserve">Appendix: </w:t>
-      </w:r>
-    </w:p>
-    <w:p>
-      <w:r>
-        <w:t>Unsynchronized model has a very low reliability under any of the test scenarios below, and is not li</w:t>
-      </w:r>
-      <w:r>
-        <w:t xml:space="preserve">sted in our results. And tests </w:t>
-      </w:r>
-      <w:r>
-        <w:t>are carried out with an array of size 5, maximum at 100. The average time per transaction comes from time measured in 20 sequential executions.</w:t>
-      </w:r>
-    </w:p>
-    <w:p/>
-    <w:p>
-      <w:r>
         <w:drawing>
-          <wp:inline distT="0" distB="0" distL="0" distR="0" wp14:anchorId="61ABB671" wp14:editId="32B674E9">
-            <wp:extent cx="5520472" cy="2551898"/>
-            <wp:effectExtent l="0" t="0" r="0" b="0"/>
+          <wp:inline distT="0" distB="0" distL="0" distR="0" wp14:anchorId="61ABB671" wp14:editId="3197005A">
+            <wp:extent cx="5257800" cy="2430475"/>
+            <wp:effectExtent l="0" t="0" r="0" b="8255"/>
             <wp:docPr id="6" name="Picture 6" descr="Macintosh HD:Users:zhehaowang:Pictures:100000-transaction.pdf"/>
             <wp:cNvGraphicFramePr>
               <a:graphicFrameLocks xmlns:a="http://schemas.openxmlformats.org/drawingml/2006/main" noChangeAspect="1"/>
@@ -603,7 +703,7 @@
                     </pic:cNvPicPr>
                   </pic:nvPicPr>
                   <pic:blipFill>
-                    <a:blip r:embed="rId8">
+                    <a:blip r:embed="rId11">
                       <a:extLst>
                         <a:ext uri="{28A0092B-C50C-407E-A947-70E740481C1C}">
                           <a14:useLocalDpi xmlns:a14="http://schemas.microsoft.com/office/drawing/2010/main" val="0"/>
@@ -618,7 +718,7 @@
                   <pic:spPr bwMode="auto">
                     <a:xfrm>
                       <a:off x="0" y="0"/>
-                      <a:ext cx="5521007" cy="2552145"/>
+                      <a:ext cx="5260250" cy="2431608"/>
                     </a:xfrm>
                     <a:prstGeom prst="rect">
                       <a:avLst/>
@@ -644,6 +744,11 @@
       </w:r>
     </w:p>
     <w:p>
+      <w:pPr>
+        <w:jc w:val="center"/>
+      </w:pPr>
+    </w:p>
+    <w:p>
       <w:r>
         <w:t xml:space="preserve">This </w:t>
       </w:r>
@@ -651,31 +756,7 @@
         <w:t xml:space="preserve">result </w:t>
       </w:r>
       <w:r>
-        <w:t xml:space="preserve">shows that under high contention scenarios with a considerable amount of transitions, the order of performance from worst to best is Synchronized, </w:t>
-      </w:r>
-      <w:proofErr w:type="spellStart"/>
-      <w:r>
-        <w:t>BetterSafe</w:t>
-      </w:r>
-      <w:proofErr w:type="spellEnd"/>
-      <w:r>
-        <w:t xml:space="preserve">, </w:t>
-      </w:r>
-      <w:proofErr w:type="spellStart"/>
-      <w:r>
-        <w:t>GetNSet</w:t>
-      </w:r>
-      <w:proofErr w:type="spellEnd"/>
-      <w:r>
-        <w:t xml:space="preserve">, and </w:t>
-      </w:r>
-      <w:proofErr w:type="spellStart"/>
-      <w:r>
-        <w:t>BetterSorry</w:t>
-      </w:r>
-      <w:proofErr w:type="spellEnd"/>
-      <w:r>
-        <w:t xml:space="preserve"> (almost tie).</w:t>
+        <w:t>shows that under high contention scenarios with a considerable amount of transitions, the order of performance from worst to best is Synchronized, BetterSafe, GetNSet, and BetterSorry (almost tie).</w:t>
       </w:r>
     </w:p>
     <w:p/>
@@ -685,9 +766,9 @@
           <w:noProof/>
         </w:rPr>
         <w:drawing>
-          <wp:inline distT="0" distB="0" distL="0" distR="0" wp14:anchorId="21227C05" wp14:editId="3CB20C8D">
-            <wp:extent cx="5482416" cy="2514600"/>
-            <wp:effectExtent l="0" t="0" r="4445" b="0"/>
+          <wp:inline distT="0" distB="0" distL="0" distR="0" wp14:anchorId="21227C05" wp14:editId="132BCABC">
+            <wp:extent cx="5257800" cy="2411576"/>
+            <wp:effectExtent l="0" t="0" r="0" b="1905"/>
             <wp:docPr id="5" name="Picture 5" descr="Macintosh HD:Users:zhehaowang:Pictures:10000-transaction.pdf"/>
             <wp:cNvGraphicFramePr>
               <a:graphicFrameLocks xmlns:a="http://schemas.openxmlformats.org/drawingml/2006/main" noChangeAspect="1"/>
@@ -702,7 +783,7 @@
                     </pic:cNvPicPr>
                   </pic:nvPicPr>
                   <pic:blipFill>
-                    <a:blip r:embed="rId9">
+                    <a:blip r:embed="rId12">
                       <a:extLst>
                         <a:ext uri="{28A0092B-C50C-407E-A947-70E740481C1C}">
                           <a14:useLocalDpi xmlns:a14="http://schemas.microsoft.com/office/drawing/2010/main" val="0"/>
@@ -717,7 +798,7 @@
                   <pic:spPr bwMode="auto">
                     <a:xfrm>
                       <a:off x="0" y="0"/>
-                      <a:ext cx="5488754" cy="2517507"/>
+                      <a:ext cx="5264753" cy="2414765"/>
                     </a:xfrm>
                     <a:prstGeom prst="rect">
                       <a:avLst/>
@@ -746,45 +827,71 @@
       </w:r>
     </w:p>
     <w:p>
-      <w:r>
-        <w:t xml:space="preserve">This result shows that with less amount of transitions, </w:t>
-      </w:r>
-      <w:proofErr w:type="spellStart"/>
-      <w:r>
-        <w:t>BetterSafe</w:t>
-      </w:r>
-      <w:proofErr w:type="spellEnd"/>
-      <w:r>
-        <w:t xml:space="preserve"> is worse than Synchronized, and </w:t>
-      </w:r>
-      <w:proofErr w:type="spellStart"/>
-      <w:r>
-        <w:t>GetNSet</w:t>
-      </w:r>
-      <w:proofErr w:type="spellEnd"/>
-      <w:r>
-        <w:t xml:space="preserve"> is worse than </w:t>
-      </w:r>
-      <w:proofErr w:type="spellStart"/>
-      <w:r>
-        <w:t>BetterSorry</w:t>
-      </w:r>
-      <w:proofErr w:type="spellEnd"/>
-      <w:r>
-        <w:t xml:space="preserve">. </w:t>
-      </w:r>
-    </w:p>
-    <w:p>
-      <w:r>
-        <w:t xml:space="preserve">The average time is also much longer than Figure 1, whose reason could be that higher throughput CPU caches, and other hardware optimizations do not have enough </w:t>
-      </w:r>
-      <w:proofErr w:type="gramStart"/>
-      <w:r>
-        <w:t>amount</w:t>
-      </w:r>
-      <w:proofErr w:type="gramEnd"/>
+      <w:pPr>
+        <w:jc w:val="center"/>
+      </w:pPr>
+    </w:p>
+    <w:p>
+      <w:r>
+        <w:t>This result shows that with less amount of transitions, BetterSafe is worse than Synchronized, and Get</w:t>
+      </w:r>
+      <w:r>
+        <w:t>NSet is worse than BetterSorry.</w:t>
+      </w:r>
+    </w:p>
+    <w:p>
+      <w:r>
+        <w:t xml:space="preserve">The average time is also much longer than Figure 1, whose reason could be that </w:t>
+      </w:r>
+      <w:r>
+        <w:t xml:space="preserve">in this case, </w:t>
+      </w:r>
+      <w:r>
+        <w:t xml:space="preserve">higher </w:t>
+      </w:r>
+      <w:r>
+        <w:t>speed</w:t>
+      </w:r>
+      <w:r>
+        <w:t xml:space="preserve"> CPU caches, and other hardware optimizations do not have enough amount</w:t>
+      </w:r>
+      <w:r>
+        <w:t>s</w:t>
+      </w:r>
       <w:r>
         <w:t xml:space="preserve"> of operations to fully demonstrate their advantage.</w:t>
+      </w:r>
+    </w:p>
+    <w:p>
+      <w:r>
+        <w:t xml:space="preserve">BestSorry reported </w:t>
+      </w:r>
+      <w:r>
+        <w:t xml:space="preserve">one </w:t>
+      </w:r>
+      <w:r>
+        <w:t xml:space="preserve">negative output </w:t>
+      </w:r>
+      <w:r>
+        <w:t xml:space="preserve">out of the twenty sequential runs </w:t>
+      </w:r>
+      <w:r>
+        <w:t xml:space="preserve">in </w:t>
+      </w:r>
+      <w:r>
+        <w:t>the 16-thread</w:t>
+      </w:r>
+      <w:r>
+        <w:t xml:space="preserve"> </w:t>
+      </w:r>
+      <w:r>
+        <w:t>test</w:t>
+      </w:r>
+      <w:r>
+        <w:t xml:space="preserve"> in this scenario</w:t>
+      </w:r>
+      <w:r>
+        <w:t>.</w:t>
       </w:r>
     </w:p>
     <w:p/>
@@ -794,9 +901,9 @@
           <w:noProof/>
         </w:rPr>
         <w:drawing>
-          <wp:inline distT="0" distB="0" distL="0" distR="0" wp14:anchorId="5AAD2C19" wp14:editId="77BC742B">
-            <wp:extent cx="5486400" cy="2632710"/>
-            <wp:effectExtent l="0" t="0" r="0" b="8890"/>
+          <wp:inline distT="0" distB="0" distL="0" distR="0" wp14:anchorId="5AAD2C19" wp14:editId="20AFA578">
+            <wp:extent cx="5257800" cy="2523014"/>
+            <wp:effectExtent l="0" t="0" r="0" b="0"/>
             <wp:docPr id="10" name="Picture 10" descr="Macintosh HD:Users:zhehaowang:Pictures:8-thread.pdf"/>
             <wp:cNvGraphicFramePr>
               <a:graphicFrameLocks xmlns:a="http://schemas.openxmlformats.org/drawingml/2006/main" noChangeAspect="1"/>
@@ -811,7 +918,7 @@
                     </pic:cNvPicPr>
                   </pic:nvPicPr>
                   <pic:blipFill>
-                    <a:blip r:embed="rId10">
+                    <a:blip r:embed="rId13">
                       <a:extLst>
                         <a:ext uri="{28A0092B-C50C-407E-A947-70E740481C1C}">
                           <a14:useLocalDpi xmlns:a14="http://schemas.microsoft.com/office/drawing/2010/main" val="0"/>
@@ -826,7 +933,7 @@
                   <pic:spPr bwMode="auto">
                     <a:xfrm>
                       <a:off x="0" y="0"/>
-                      <a:ext cx="5486400" cy="2632710"/>
+                      <a:ext cx="5258610" cy="2523403"/>
                     </a:xfrm>
                     <a:prstGeom prst="rect">
                       <a:avLst/>
@@ -852,42 +959,22 @@
       </w:r>
     </w:p>
     <w:p>
-      <w:r>
-        <w:t>In this figure, we use a fixed number of t</w:t>
-      </w:r>
-      <w:bookmarkStart w:id="0" w:name="_GoBack"/>
-      <w:bookmarkEnd w:id="0"/>
-      <w:r>
-        <w:t>hreads and observe the performance change as more transitions are performed.</w:t>
-      </w:r>
-      <w:r>
-        <w:t xml:space="preserve"> Synchronized becomes more costly as the number of transitions grows. One thing that we find hard to explain is that the performance of </w:t>
-      </w:r>
-      <w:proofErr w:type="spellStart"/>
-      <w:r>
-        <w:t>BetterSafe</w:t>
-      </w:r>
-      <w:proofErr w:type="spellEnd"/>
-      <w:r>
-        <w:t xml:space="preserve"> and </w:t>
-      </w:r>
-      <w:proofErr w:type="spellStart"/>
-      <w:r>
-        <w:t>GetNSet</w:t>
-      </w:r>
-      <w:proofErr w:type="spellEnd"/>
-      <w:r>
-        <w:t xml:space="preserve"> becomes as good as </w:t>
-      </w:r>
-      <w:proofErr w:type="gramStart"/>
-      <w:r>
-        <w:t>Null</w:t>
-      </w:r>
-      <w:proofErr w:type="gramEnd"/>
-      <w:r>
-        <w:t xml:space="preserve"> (here it suggests that they are even slightly better than Null).</w:t>
-      </w:r>
-    </w:p>
+      <w:pPr>
+        <w:jc w:val="center"/>
+      </w:pPr>
+    </w:p>
+    <w:p>
+      <w:r>
+        <w:t>In this figure, we use a fixed number of threads and observe the performance change as more transitions are performed.</w:t>
+      </w:r>
+      <w:r>
+        <w:t xml:space="preserve"> Synchronized becomes more costly as the number of transitions grows. One thing that we find hard to explain is that the performance of BetterSafe and GetNSet becomes as good as Null (here it suggests that they are even slightly better than Null).</w:t>
+      </w:r>
+      <w:r>
+        <w:t xml:space="preserve"> It’s possible that other tasks are carried out at the time of Null test, however, this behavior seems reproducible in tests conducted at different times.</w:t>
+      </w:r>
+    </w:p>
+    <w:p/>
     <w:sectPr>
       <w:pgSz w:w="12240" w:h="15840"/>
       <w:pgMar w:top="1440" w:right="1800" w:bottom="1440" w:left="1800" w:header="720" w:footer="720" w:gutter="0"/>
@@ -896,6 +983,100 @@
     </w:sectPr>
   </w:body>
 </w:document>
+</file>
+
+<file path=word/numbering.xml><?xml version="1.0" encoding="utf-8"?>
+<w:numbering xmlns:wpc="http://schemas.microsoft.com/office/word/2010/wordprocessingCanvas" xmlns:mo="http://schemas.microsoft.com/office/mac/office/2008/main" xmlns:mc="http://schemas.openxmlformats.org/markup-compatibility/2006" xmlns:mv="urn:schemas-microsoft-com:mac:vml" xmlns:o="urn:schemas-microsoft-com:office:office" xmlns:r="http://schemas.openxmlformats.org/officeDocument/2006/relationships" xmlns:m="http://schemas.openxmlformats.org/officeDocument/2006/math" xmlns:v="urn:schemas-microsoft-com:vml" xmlns:wp14="http://schemas.microsoft.com/office/word/2010/wordprocessingDrawing" xmlns:wp="http://schemas.openxmlformats.org/drawingml/2006/wordprocessingDrawing" xmlns:w10="urn:schemas-microsoft-com:office:word" xmlns:w="http://schemas.openxmlformats.org/wordprocessingml/2006/main" xmlns:w14="http://schemas.microsoft.com/office/word/2010/wordml" xmlns:wpg="http://schemas.microsoft.com/office/word/2010/wordprocessingGroup" xmlns:wpi="http://schemas.microsoft.com/office/word/2010/wordprocessingInk" xmlns:wne="http://schemas.microsoft.com/office/word/2006/wordml" xmlns:wps="http://schemas.microsoft.com/office/word/2010/wordprocessingShape" mc:Ignorable="w14 wp14">
+  <w:abstractNum w:abstractNumId="0">
+    <w:nsid w:val="3E0E5712"/>
+    <w:multiLevelType w:val="hybridMultilevel"/>
+    <w:tmpl w:val="12A245B6"/>
+    <w:lvl w:ilvl="0" w:tplc="0409000F">
+      <w:start w:val="1"/>
+      <w:numFmt w:val="decimal"/>
+      <w:lvlText w:val="%1."/>
+      <w:lvlJc w:val="left"/>
+      <w:pPr>
+        <w:ind w:left="720" w:hanging="360"/>
+      </w:pPr>
+    </w:lvl>
+    <w:lvl w:ilvl="1" w:tplc="04090019" w:tentative="1">
+      <w:start w:val="1"/>
+      <w:numFmt w:val="lowerLetter"/>
+      <w:lvlText w:val="%2."/>
+      <w:lvlJc w:val="left"/>
+      <w:pPr>
+        <w:ind w:left="1440" w:hanging="360"/>
+      </w:pPr>
+    </w:lvl>
+    <w:lvl w:ilvl="2" w:tplc="0409001B" w:tentative="1">
+      <w:start w:val="1"/>
+      <w:numFmt w:val="lowerRoman"/>
+      <w:lvlText w:val="%3."/>
+      <w:lvlJc w:val="right"/>
+      <w:pPr>
+        <w:ind w:left="2160" w:hanging="180"/>
+      </w:pPr>
+    </w:lvl>
+    <w:lvl w:ilvl="3" w:tplc="0409000F" w:tentative="1">
+      <w:start w:val="1"/>
+      <w:numFmt w:val="decimal"/>
+      <w:lvlText w:val="%4."/>
+      <w:lvlJc w:val="left"/>
+      <w:pPr>
+        <w:ind w:left="2880" w:hanging="360"/>
+      </w:pPr>
+    </w:lvl>
+    <w:lvl w:ilvl="4" w:tplc="04090019" w:tentative="1">
+      <w:start w:val="1"/>
+      <w:numFmt w:val="lowerLetter"/>
+      <w:lvlText w:val="%5."/>
+      <w:lvlJc w:val="left"/>
+      <w:pPr>
+        <w:ind w:left="3600" w:hanging="360"/>
+      </w:pPr>
+    </w:lvl>
+    <w:lvl w:ilvl="5" w:tplc="0409001B" w:tentative="1">
+      <w:start w:val="1"/>
+      <w:numFmt w:val="lowerRoman"/>
+      <w:lvlText w:val="%6."/>
+      <w:lvlJc w:val="right"/>
+      <w:pPr>
+        <w:ind w:left="4320" w:hanging="180"/>
+      </w:pPr>
+    </w:lvl>
+    <w:lvl w:ilvl="6" w:tplc="0409000F" w:tentative="1">
+      <w:start w:val="1"/>
+      <w:numFmt w:val="decimal"/>
+      <w:lvlText w:val="%7."/>
+      <w:lvlJc w:val="left"/>
+      <w:pPr>
+        <w:ind w:left="5040" w:hanging="360"/>
+      </w:pPr>
+    </w:lvl>
+    <w:lvl w:ilvl="7" w:tplc="04090019" w:tentative="1">
+      <w:start w:val="1"/>
+      <w:numFmt w:val="lowerLetter"/>
+      <w:lvlText w:val="%8."/>
+      <w:lvlJc w:val="left"/>
+      <w:pPr>
+        <w:ind w:left="5760" w:hanging="360"/>
+      </w:pPr>
+    </w:lvl>
+    <w:lvl w:ilvl="8" w:tplc="0409001B" w:tentative="1">
+      <w:start w:val="1"/>
+      <w:numFmt w:val="lowerRoman"/>
+      <w:lvlText w:val="%9."/>
+      <w:lvlJc w:val="right"/>
+      <w:pPr>
+        <w:ind w:left="6480" w:hanging="180"/>
+      </w:pPr>
+    </w:lvl>
+  </w:abstractNum>
+  <w:num w:numId="1">
+    <w:abstractNumId w:val="0"/>
+  </w:num>
+</w:numbering>
 </file>
 
 <file path=word/styles.xml><?xml version="1.0" encoding="utf-8"?>
@@ -1150,6 +1331,7 @@
   <w:style w:type="character" w:default="1" w:styleId="DefaultParagraphFont">
     <w:name w:val="Default Paragraph Font"/>
     <w:uiPriority w:val="1"/>
+    <w:semiHidden/>
     <w:unhideWhenUsed/>
   </w:style>
   <w:style w:type="table" w:default="1" w:styleId="TableNormal">
@@ -1325,6 +1507,17 @@
       <w:color w:val="800080" w:themeColor="followedHyperlink"/>
       <w:u w:val="single"/>
     </w:rPr>
+  </w:style>
+  <w:style w:type="paragraph" w:styleId="ListParagraph">
+    <w:name w:val="List Paragraph"/>
+    <w:basedOn w:val="Normal"/>
+    <w:uiPriority w:val="34"/>
+    <w:qFormat/>
+    <w:rsid w:val="0055463B"/>
+    <w:pPr>
+      <w:ind w:left="720"/>
+      <w:contextualSpacing/>
+    </w:pPr>
   </w:style>
 </w:styles>
 </file>
@@ -1581,6 +1774,7 @@
   <w:style w:type="character" w:default="1" w:styleId="DefaultParagraphFont">
     <w:name w:val="Default Paragraph Font"/>
     <w:uiPriority w:val="1"/>
+    <w:semiHidden/>
     <w:unhideWhenUsed/>
   </w:style>
   <w:style w:type="table" w:default="1" w:styleId="TableNormal">
@@ -1756,6 +1950,17 @@
       <w:color w:val="800080" w:themeColor="followedHyperlink"/>
       <w:u w:val="single"/>
     </w:rPr>
+  </w:style>
+  <w:style w:type="paragraph" w:styleId="ListParagraph">
+    <w:name w:val="List Paragraph"/>
+    <w:basedOn w:val="Normal"/>
+    <w:uiPriority w:val="34"/>
+    <w:qFormat/>
+    <w:rsid w:val="0055463B"/>
+    <w:pPr>
+      <w:ind w:left="720"/>
+      <w:contextualSpacing/>
+    </w:pPr>
   </w:style>
 </w:styles>
 </file>
@@ -2085,7 +2290,7 @@
 </file>
 
 <file path=customXml/itemProps1.xml><?xml version="1.0" encoding="utf-8"?>
-<ds:datastoreItem xmlns:ds="http://schemas.openxmlformats.org/officeDocument/2006/customXml" ds:itemID="{9075A1FC-10FB-124B-8238-7757D3899985}">
+<ds:datastoreItem xmlns:ds="http://schemas.openxmlformats.org/officeDocument/2006/customXml" ds:itemID="{B4C3E407-7F83-BF4D-BE74-A760BBF76611}">
   <ds:schemaRefs>
     <ds:schemaRef ds:uri="http://schemas.openxmlformats.org/officeDocument/2006/bibliography"/>
   </ds:schemaRefs>

</xml_diff>